<commit_message>
aggiornamento descrizione della risoluzione del conflitto
</commit_message>
<xml_diff>
--- a/Home Work Weekend/Homework_Weekend_Silvio_Barbato.docx
+++ b/Home Work Weekend/Homework_Weekend_Silvio_Barbato.docx
@@ -7,381 +7,46 @@
         <w:pStyle w:val="Titolo1"/>
         <w:rPr>
           <w:shd w:val="clear" w:color="auto" w:fill="FFFFFF"/>
-        </w:rPr>
-      </w:pPr>
-      <w:proofErr w:type="spellStart"/>
+          <w:lang w:val="en-US"/>
+        </w:rPr>
+      </w:pPr>
       <w:r>
         <w:rPr>
           <w:shd w:val="clear" w:color="auto" w:fill="FFFFFF"/>
-        </w:rPr>
-        <w:t>Homework</w:t>
-      </w:r>
-      <w:proofErr w:type="spellEnd"/>
+          <w:lang w:val="en-US"/>
+        </w:rPr>
+        <w:t>Home</w:t>
+      </w:r>
       <w:r>
         <w:rPr>
           <w:shd w:val="clear" w:color="auto" w:fill="FFFFFF"/>
-        </w:rPr>
-        <w:t xml:space="preserve"> Weekend</w:t>
-      </w:r>
+          <w:lang w:val="en-US"/>
+        </w:rPr>
+        <w:t xml:space="preserve"> W</w:t>
+      </w:r>
+      <w:bookmarkStart w:id="0" w:name="_GoBack"/>
+      <w:bookmarkEnd w:id="0"/>
       <w:r>
         <w:rPr>
           <w:shd w:val="clear" w:color="auto" w:fill="FFFFFF"/>
-        </w:rPr>
-        <w:t xml:space="preserve"> </w:t>
-      </w:r>
-    </w:p>
-    <w:p/>
-    <w:p>
-      <w:pPr>
-        <w:rPr>
-          <w:sz w:val="24"/>
-        </w:rPr>
-      </w:pPr>
-      <w:r>
-        <w:rPr>
-          <w:sz w:val="24"/>
-        </w:rPr>
-        <w:t>Il progetto è stato così gestito:</w:t>
+          <w:lang w:val="en-US"/>
+        </w:rPr>
+        <w:t xml:space="preserve">ork Weekend </w:t>
+      </w:r>
+      <w:r>
+        <w:rPr>
+          <w:shd w:val="clear" w:color="auto" w:fill="FFFFFF"/>
+          <w:lang w:val="en-US"/>
+        </w:rPr>
+        <w:t>Silvio Barbato</w:t>
       </w:r>
     </w:p>
     <w:p>
       <w:pPr>
         <w:rPr>
-          <w:sz w:val="24"/>
-        </w:rPr>
-      </w:pPr>
-      <w:r>
-        <w:rPr>
-          <w:sz w:val="24"/>
-        </w:rPr>
-        <w:t xml:space="preserve">come prima cosa ho creato un </w:t>
-      </w:r>
-      <w:proofErr w:type="spellStart"/>
-      <w:r>
-        <w:rPr>
-          <w:sz w:val="24"/>
-        </w:rPr>
-        <w:t>branch</w:t>
-      </w:r>
-      <w:proofErr w:type="spellEnd"/>
-      <w:r>
-        <w:rPr>
-          <w:sz w:val="24"/>
-        </w:rPr>
-        <w:t xml:space="preserve"> </w:t>
-      </w:r>
-      <w:proofErr w:type="spellStart"/>
-      <w:r>
-        <w:rPr>
-          <w:sz w:val="24"/>
-        </w:rPr>
-        <w:t>features</w:t>
-      </w:r>
-      <w:proofErr w:type="spellEnd"/>
-      <w:r>
-        <w:rPr>
-          <w:sz w:val="24"/>
-        </w:rPr>
-        <w:t xml:space="preserve"> dal </w:t>
-      </w:r>
-      <w:proofErr w:type="spellStart"/>
-      <w:r>
-        <w:rPr>
-          <w:sz w:val="24"/>
-        </w:rPr>
-        <w:t>branch</w:t>
-      </w:r>
-      <w:proofErr w:type="spellEnd"/>
-      <w:r>
-        <w:rPr>
-          <w:sz w:val="24"/>
-        </w:rPr>
-        <w:t xml:space="preserve"> </w:t>
-      </w:r>
-      <w:proofErr w:type="spellStart"/>
-      <w:r>
-        <w:rPr>
-          <w:sz w:val="24"/>
-        </w:rPr>
-        <w:t>develop</w:t>
-      </w:r>
-      <w:proofErr w:type="spellEnd"/>
-      <w:r>
-        <w:rPr>
-          <w:sz w:val="24"/>
-        </w:rPr>
-        <w:t xml:space="preserve"> e nella mia </w:t>
-      </w:r>
-      <w:proofErr w:type="spellStart"/>
-      <w:r>
-        <w:rPr>
-          <w:sz w:val="24"/>
-        </w:rPr>
-        <w:t>repository</w:t>
-      </w:r>
-      <w:proofErr w:type="spellEnd"/>
-      <w:r>
-        <w:rPr>
-          <w:sz w:val="24"/>
-        </w:rPr>
-        <w:t xml:space="preserve"> locale ho creato una nuova directory nominata “</w:t>
-      </w:r>
-      <w:proofErr w:type="spellStart"/>
-      <w:r>
-        <w:rPr>
-          <w:sz w:val="24"/>
-        </w:rPr>
-        <w:t>HomeWorkWeekend</w:t>
-      </w:r>
-      <w:proofErr w:type="spellEnd"/>
-      <w:r>
-        <w:rPr>
-          <w:sz w:val="24"/>
-        </w:rPr>
-        <w:t xml:space="preserve">”. Da qui ho aperto il </w:t>
-      </w:r>
-      <w:proofErr w:type="spellStart"/>
-      <w:r>
-        <w:rPr>
-          <w:sz w:val="24"/>
-        </w:rPr>
-        <w:t>prompt</w:t>
-      </w:r>
-      <w:proofErr w:type="spellEnd"/>
-      <w:r>
-        <w:rPr>
-          <w:sz w:val="24"/>
-        </w:rPr>
-        <w:t xml:space="preserve"> dei comandi e utilizzando il </w:t>
-      </w:r>
-      <w:proofErr w:type="spellStart"/>
-      <w:r>
-        <w:rPr>
-          <w:sz w:val="24"/>
-        </w:rPr>
-        <w:t>template</w:t>
-      </w:r>
-      <w:proofErr w:type="spellEnd"/>
-      <w:r>
-        <w:rPr>
-          <w:sz w:val="24"/>
-        </w:rPr>
-        <w:t xml:space="preserve"> </w:t>
-      </w:r>
-      <w:proofErr w:type="spellStart"/>
-      <w:r>
-        <w:rPr>
-          <w:sz w:val="24"/>
-        </w:rPr>
-        <w:t>archetype</w:t>
-      </w:r>
-      <w:proofErr w:type="spellEnd"/>
-      <w:r>
-        <w:rPr>
-          <w:sz w:val="24"/>
-        </w:rPr>
-        <w:t xml:space="preserve"> per progetti java, ho creato un nuovo progetto </w:t>
-      </w:r>
-      <w:proofErr w:type="spellStart"/>
-      <w:r>
-        <w:rPr>
-          <w:sz w:val="24"/>
-        </w:rPr>
-        <w:t>Maven</w:t>
-      </w:r>
-      <w:proofErr w:type="spellEnd"/>
-      <w:r>
-        <w:rPr>
-          <w:sz w:val="24"/>
-        </w:rPr>
-        <w:t xml:space="preserve"> passandogli nome del progetto e del gruppo (rispettivamente “</w:t>
-      </w:r>
-      <w:proofErr w:type="spellStart"/>
-      <w:r>
-        <w:rPr>
-          <w:sz w:val="24"/>
-        </w:rPr>
-        <w:t>CurriculaSilvio</w:t>
-      </w:r>
-      <w:proofErr w:type="spellEnd"/>
-      <w:r>
-        <w:rPr>
-          <w:sz w:val="24"/>
-        </w:rPr>
-        <w:t>” e “</w:t>
-      </w:r>
-      <w:proofErr w:type="spellStart"/>
-      <w:proofErr w:type="gramStart"/>
-      <w:r>
-        <w:rPr>
-          <w:sz w:val="24"/>
-        </w:rPr>
-        <w:t>it.silvioCurricula</w:t>
-      </w:r>
-      <w:proofErr w:type="spellEnd"/>
-      <w:proofErr w:type="gramEnd"/>
-      <w:r>
-        <w:rPr>
-          <w:sz w:val="24"/>
-        </w:rPr>
-        <w:t xml:space="preserve">”; quest’ultimo sarà il nome del package che conterrà il </w:t>
-      </w:r>
-      <w:proofErr w:type="spellStart"/>
-      <w:r>
-        <w:rPr>
-          <w:sz w:val="24"/>
-        </w:rPr>
-        <w:t>main</w:t>
-      </w:r>
-      <w:proofErr w:type="spellEnd"/>
-      <w:r>
-        <w:rPr>
-          <w:sz w:val="24"/>
-        </w:rPr>
-        <w:t xml:space="preserve"> del </w:t>
-      </w:r>
-      <w:proofErr w:type="spellStart"/>
-      <w:r>
-        <w:rPr>
-          <w:sz w:val="24"/>
-        </w:rPr>
-        <w:t>porgetto</w:t>
-      </w:r>
-      <w:proofErr w:type="spellEnd"/>
-      <w:r>
-        <w:rPr>
-          <w:sz w:val="24"/>
-        </w:rPr>
-        <w:t xml:space="preserve"> java) . Successivamente, dalla directory del progetto </w:t>
-      </w:r>
-      <w:proofErr w:type="spellStart"/>
-      <w:r>
-        <w:rPr>
-          <w:sz w:val="24"/>
-        </w:rPr>
-        <w:t>maven</w:t>
-      </w:r>
-      <w:proofErr w:type="spellEnd"/>
-      <w:r>
-        <w:rPr>
-          <w:sz w:val="24"/>
-        </w:rPr>
-        <w:t xml:space="preserve"> aperto, lancio da riga di comando il comando &lt;</w:t>
-      </w:r>
-      <w:proofErr w:type="spellStart"/>
-      <w:r>
-        <w:rPr>
-          <w:sz w:val="24"/>
-        </w:rPr>
-        <w:t>mvn</w:t>
-      </w:r>
-      <w:proofErr w:type="spellEnd"/>
-      <w:r>
-        <w:rPr>
-          <w:sz w:val="24"/>
-        </w:rPr>
-        <w:t xml:space="preserve"> package&gt; per far scaricare tutte le librerie necessarie alla compilazione del progetto, e lo integro con un ambiente di sviluppo, Spring in questo caso, tramite il comando &lt;</w:t>
-      </w:r>
-      <w:proofErr w:type="spellStart"/>
-      <w:r>
-        <w:rPr>
-          <w:sz w:val="24"/>
-        </w:rPr>
-        <w:t>mvn</w:t>
-      </w:r>
-      <w:proofErr w:type="spellEnd"/>
-      <w:r>
-        <w:rPr>
-          <w:sz w:val="24"/>
-        </w:rPr>
-        <w:t xml:space="preserve"> </w:t>
-      </w:r>
-      <w:proofErr w:type="spellStart"/>
-      <w:proofErr w:type="gramStart"/>
-      <w:r>
-        <w:rPr>
-          <w:sz w:val="24"/>
-        </w:rPr>
-        <w:t>eclipse:eclipse</w:t>
-      </w:r>
-      <w:proofErr w:type="spellEnd"/>
-      <w:proofErr w:type="gramEnd"/>
-      <w:r>
-        <w:rPr>
-          <w:sz w:val="24"/>
-        </w:rPr>
-        <w:t xml:space="preserve">&gt;. Da Spring quindi importo il progetto </w:t>
-      </w:r>
-      <w:proofErr w:type="spellStart"/>
-      <w:r>
-        <w:rPr>
-          <w:sz w:val="24"/>
-        </w:rPr>
-        <w:t>maven</w:t>
-      </w:r>
-      <w:proofErr w:type="spellEnd"/>
-      <w:r>
-        <w:rPr>
-          <w:sz w:val="24"/>
-        </w:rPr>
-        <w:t xml:space="preserve"> così creato. Dato che il progetto in esame richiede anche la connessione a un database, nel file di configurazione del progetto </w:t>
-      </w:r>
-      <w:proofErr w:type="spellStart"/>
-      <w:r>
-        <w:rPr>
-          <w:sz w:val="24"/>
-        </w:rPr>
-        <w:t>maven</w:t>
-      </w:r>
-      <w:proofErr w:type="spellEnd"/>
-      <w:r>
-        <w:rPr>
-          <w:sz w:val="24"/>
-        </w:rPr>
-        <w:t xml:space="preserve"> (nel pom.xml) aggiungo la dipendenza di connessione al database: dato che questa dipendenza è stata già utilizzata in passato essa è già presente nella </w:t>
-      </w:r>
-      <w:proofErr w:type="spellStart"/>
-      <w:r>
-        <w:rPr>
-          <w:sz w:val="24"/>
-        </w:rPr>
-        <w:t>repository</w:t>
-      </w:r>
-      <w:proofErr w:type="spellEnd"/>
-      <w:r>
-        <w:rPr>
-          <w:sz w:val="24"/>
-        </w:rPr>
-        <w:t xml:space="preserve"> locale (sul disco locale del pc), altrimenti essa veniva scaricata dalla </w:t>
-      </w:r>
-      <w:proofErr w:type="spellStart"/>
-      <w:r>
-        <w:rPr>
-          <w:sz w:val="24"/>
-        </w:rPr>
-        <w:t>repository</w:t>
-      </w:r>
-      <w:proofErr w:type="spellEnd"/>
-      <w:r>
-        <w:rPr>
-          <w:sz w:val="24"/>
-        </w:rPr>
-        <w:t xml:space="preserve"> remota di </w:t>
-      </w:r>
-      <w:proofErr w:type="spellStart"/>
-      <w:r>
-        <w:rPr>
-          <w:sz w:val="24"/>
-        </w:rPr>
-        <w:t>maven</w:t>
-      </w:r>
-      <w:proofErr w:type="spellEnd"/>
-      <w:r>
-        <w:rPr>
-          <w:sz w:val="24"/>
-        </w:rPr>
-        <w:t>.</w:t>
-      </w:r>
+          <w:lang w:val="en-US"/>
+        </w:rPr>
+      </w:pPr>
     </w:p>
     <w:p>
       <w:pPr>
@@ -393,6 +58,358 @@
         <w:rPr>
           <w:sz w:val="24"/>
         </w:rPr>
+        <w:t>Il progetto è stato così gestito:</w:t>
+      </w:r>
+    </w:p>
+    <w:p>
+      <w:pPr>
+        <w:rPr>
+          <w:sz w:val="24"/>
+        </w:rPr>
+      </w:pPr>
+      <w:r>
+        <w:rPr>
+          <w:sz w:val="24"/>
+        </w:rPr>
+        <w:t xml:space="preserve">come prima cosa ho creato un </w:t>
+      </w:r>
+      <w:proofErr w:type="spellStart"/>
+      <w:r>
+        <w:rPr>
+          <w:sz w:val="24"/>
+        </w:rPr>
+        <w:t>branch</w:t>
+      </w:r>
+      <w:proofErr w:type="spellEnd"/>
+      <w:r>
+        <w:rPr>
+          <w:sz w:val="24"/>
+        </w:rPr>
+        <w:t xml:space="preserve"> </w:t>
+      </w:r>
+      <w:proofErr w:type="spellStart"/>
+      <w:r>
+        <w:rPr>
+          <w:sz w:val="24"/>
+        </w:rPr>
+        <w:t>features</w:t>
+      </w:r>
+      <w:proofErr w:type="spellEnd"/>
+      <w:r>
+        <w:rPr>
+          <w:sz w:val="24"/>
+        </w:rPr>
+        <w:t xml:space="preserve"> dal </w:t>
+      </w:r>
+      <w:proofErr w:type="spellStart"/>
+      <w:r>
+        <w:rPr>
+          <w:sz w:val="24"/>
+        </w:rPr>
+        <w:t>branch</w:t>
+      </w:r>
+      <w:proofErr w:type="spellEnd"/>
+      <w:r>
+        <w:rPr>
+          <w:sz w:val="24"/>
+        </w:rPr>
+        <w:t xml:space="preserve"> </w:t>
+      </w:r>
+      <w:proofErr w:type="spellStart"/>
+      <w:r>
+        <w:rPr>
+          <w:sz w:val="24"/>
+        </w:rPr>
+        <w:t>develop</w:t>
+      </w:r>
+      <w:proofErr w:type="spellEnd"/>
+      <w:r>
+        <w:rPr>
+          <w:sz w:val="24"/>
+        </w:rPr>
+        <w:t xml:space="preserve"> e nella mia </w:t>
+      </w:r>
+      <w:proofErr w:type="spellStart"/>
+      <w:r>
+        <w:rPr>
+          <w:sz w:val="24"/>
+        </w:rPr>
+        <w:t>repository</w:t>
+      </w:r>
+      <w:proofErr w:type="spellEnd"/>
+      <w:r>
+        <w:rPr>
+          <w:sz w:val="24"/>
+        </w:rPr>
+        <w:t xml:space="preserve"> locale ho creato una nuova directory nominata “</w:t>
+      </w:r>
+      <w:proofErr w:type="spellStart"/>
+      <w:r>
+        <w:rPr>
+          <w:sz w:val="24"/>
+        </w:rPr>
+        <w:t>HomeWorkWeekend</w:t>
+      </w:r>
+      <w:proofErr w:type="spellEnd"/>
+      <w:r>
+        <w:rPr>
+          <w:sz w:val="24"/>
+        </w:rPr>
+        <w:t xml:space="preserve">”. Da qui ho aperto il </w:t>
+      </w:r>
+      <w:proofErr w:type="spellStart"/>
+      <w:r>
+        <w:rPr>
+          <w:sz w:val="24"/>
+        </w:rPr>
+        <w:t>prompt</w:t>
+      </w:r>
+      <w:proofErr w:type="spellEnd"/>
+      <w:r>
+        <w:rPr>
+          <w:sz w:val="24"/>
+        </w:rPr>
+        <w:t xml:space="preserve"> dei comandi e utilizzando il </w:t>
+      </w:r>
+      <w:proofErr w:type="spellStart"/>
+      <w:r>
+        <w:rPr>
+          <w:sz w:val="24"/>
+        </w:rPr>
+        <w:t>template</w:t>
+      </w:r>
+      <w:proofErr w:type="spellEnd"/>
+      <w:r>
+        <w:rPr>
+          <w:sz w:val="24"/>
+        </w:rPr>
+        <w:t xml:space="preserve"> </w:t>
+      </w:r>
+      <w:proofErr w:type="spellStart"/>
+      <w:r>
+        <w:rPr>
+          <w:sz w:val="24"/>
+        </w:rPr>
+        <w:t>archetype</w:t>
+      </w:r>
+      <w:proofErr w:type="spellEnd"/>
+      <w:r>
+        <w:rPr>
+          <w:sz w:val="24"/>
+        </w:rPr>
+        <w:t xml:space="preserve"> per progetti java, ho creato un nuovo progetto </w:t>
+      </w:r>
+      <w:proofErr w:type="spellStart"/>
+      <w:r>
+        <w:rPr>
+          <w:sz w:val="24"/>
+        </w:rPr>
+        <w:t>Maven</w:t>
+      </w:r>
+      <w:proofErr w:type="spellEnd"/>
+      <w:r>
+        <w:rPr>
+          <w:sz w:val="24"/>
+        </w:rPr>
+        <w:t xml:space="preserve"> passandogli nome del progetto e del gruppo (rispettivamente “</w:t>
+      </w:r>
+      <w:proofErr w:type="spellStart"/>
+      <w:r>
+        <w:rPr>
+          <w:sz w:val="24"/>
+        </w:rPr>
+        <w:t>CurriculaSilvio</w:t>
+      </w:r>
+      <w:proofErr w:type="spellEnd"/>
+      <w:r>
+        <w:rPr>
+          <w:sz w:val="24"/>
+        </w:rPr>
+        <w:t>” e “</w:t>
+      </w:r>
+      <w:proofErr w:type="spellStart"/>
+      <w:proofErr w:type="gramStart"/>
+      <w:r>
+        <w:rPr>
+          <w:sz w:val="24"/>
+        </w:rPr>
+        <w:t>it.silvioCurricula</w:t>
+      </w:r>
+      <w:proofErr w:type="spellEnd"/>
+      <w:proofErr w:type="gramEnd"/>
+      <w:r>
+        <w:rPr>
+          <w:sz w:val="24"/>
+        </w:rPr>
+        <w:t xml:space="preserve">”; quest’ultimo sarà il nome del package che conterrà il </w:t>
+      </w:r>
+      <w:proofErr w:type="spellStart"/>
+      <w:r>
+        <w:rPr>
+          <w:sz w:val="24"/>
+        </w:rPr>
+        <w:t>main</w:t>
+      </w:r>
+      <w:proofErr w:type="spellEnd"/>
+      <w:r>
+        <w:rPr>
+          <w:sz w:val="24"/>
+        </w:rPr>
+        <w:t xml:space="preserve"> del </w:t>
+      </w:r>
+      <w:proofErr w:type="spellStart"/>
+      <w:r>
+        <w:rPr>
+          <w:sz w:val="24"/>
+        </w:rPr>
+        <w:t>porgetto</w:t>
+      </w:r>
+      <w:proofErr w:type="spellEnd"/>
+      <w:r>
+        <w:rPr>
+          <w:sz w:val="24"/>
+        </w:rPr>
+        <w:t xml:space="preserve"> java) . Successivamente, dalla directory del progetto </w:t>
+      </w:r>
+      <w:proofErr w:type="spellStart"/>
+      <w:r>
+        <w:rPr>
+          <w:sz w:val="24"/>
+        </w:rPr>
+        <w:t>maven</w:t>
+      </w:r>
+      <w:proofErr w:type="spellEnd"/>
+      <w:r>
+        <w:rPr>
+          <w:sz w:val="24"/>
+        </w:rPr>
+        <w:t xml:space="preserve"> aperto, lancio da riga di comando il comando &lt;</w:t>
+      </w:r>
+      <w:proofErr w:type="spellStart"/>
+      <w:r>
+        <w:rPr>
+          <w:sz w:val="24"/>
+        </w:rPr>
+        <w:t>mvn</w:t>
+      </w:r>
+      <w:proofErr w:type="spellEnd"/>
+      <w:r>
+        <w:rPr>
+          <w:sz w:val="24"/>
+        </w:rPr>
+        <w:t xml:space="preserve"> package&gt; per far scaricare tutte le librerie necessarie alla compilazione del progetto, e lo integro con un ambiente di sviluppo, Spring in questo caso, tramite il comando &lt;</w:t>
+      </w:r>
+      <w:proofErr w:type="spellStart"/>
+      <w:r>
+        <w:rPr>
+          <w:sz w:val="24"/>
+        </w:rPr>
+        <w:t>mvn</w:t>
+      </w:r>
+      <w:proofErr w:type="spellEnd"/>
+      <w:r>
+        <w:rPr>
+          <w:sz w:val="24"/>
+        </w:rPr>
+        <w:t xml:space="preserve"> </w:t>
+      </w:r>
+      <w:proofErr w:type="spellStart"/>
+      <w:proofErr w:type="gramStart"/>
+      <w:r>
+        <w:rPr>
+          <w:sz w:val="24"/>
+        </w:rPr>
+        <w:t>eclipse:eclipse</w:t>
+      </w:r>
+      <w:proofErr w:type="spellEnd"/>
+      <w:proofErr w:type="gramEnd"/>
+      <w:r>
+        <w:rPr>
+          <w:sz w:val="24"/>
+        </w:rPr>
+        <w:t xml:space="preserve">&gt;. Da Spring quindi importo il progetto </w:t>
+      </w:r>
+      <w:proofErr w:type="spellStart"/>
+      <w:r>
+        <w:rPr>
+          <w:sz w:val="24"/>
+        </w:rPr>
+        <w:t>maven</w:t>
+      </w:r>
+      <w:proofErr w:type="spellEnd"/>
+      <w:r>
+        <w:rPr>
+          <w:sz w:val="24"/>
+        </w:rPr>
+        <w:t xml:space="preserve"> così creato. Dato che il progetto in esame richiede anche la connessione a un database, nel file di configurazione del progetto </w:t>
+      </w:r>
+      <w:proofErr w:type="spellStart"/>
+      <w:r>
+        <w:rPr>
+          <w:sz w:val="24"/>
+        </w:rPr>
+        <w:t>maven</w:t>
+      </w:r>
+      <w:proofErr w:type="spellEnd"/>
+      <w:r>
+        <w:rPr>
+          <w:sz w:val="24"/>
+        </w:rPr>
+        <w:t xml:space="preserve"> (nel pom.xml) aggiungo la dipendenza di connessione al database: dato che questa dipendenza è stata già utilizzata in passato essa è già presente nella </w:t>
+      </w:r>
+      <w:proofErr w:type="spellStart"/>
+      <w:r>
+        <w:rPr>
+          <w:sz w:val="24"/>
+        </w:rPr>
+        <w:t>repository</w:t>
+      </w:r>
+      <w:proofErr w:type="spellEnd"/>
+      <w:r>
+        <w:rPr>
+          <w:sz w:val="24"/>
+        </w:rPr>
+        <w:t xml:space="preserve"> locale (sul disco locale del pc), altrimenti essa veniva scaricata dalla </w:t>
+      </w:r>
+      <w:proofErr w:type="spellStart"/>
+      <w:r>
+        <w:rPr>
+          <w:sz w:val="24"/>
+        </w:rPr>
+        <w:t>repository</w:t>
+      </w:r>
+      <w:proofErr w:type="spellEnd"/>
+      <w:r>
+        <w:rPr>
+          <w:sz w:val="24"/>
+        </w:rPr>
+        <w:t xml:space="preserve"> remota di </w:t>
+      </w:r>
+      <w:proofErr w:type="spellStart"/>
+      <w:r>
+        <w:rPr>
+          <w:sz w:val="24"/>
+        </w:rPr>
+        <w:t>maven</w:t>
+      </w:r>
+      <w:proofErr w:type="spellEnd"/>
+      <w:r>
+        <w:rPr>
+          <w:sz w:val="24"/>
+        </w:rPr>
+        <w:t>.</w:t>
+      </w:r>
+    </w:p>
+    <w:p>
+      <w:pPr>
+        <w:rPr>
+          <w:sz w:val="24"/>
+        </w:rPr>
+      </w:pPr>
+      <w:r>
+        <w:rPr>
+          <w:sz w:val="24"/>
+        </w:rPr>
         <w:t xml:space="preserve">Per quanto riguarda la parte implementativa del progetto java esso è diviso in diversi package in cascata: oltre a quello che contiene il </w:t>
       </w:r>
       <w:proofErr w:type="spellStart"/>
@@ -485,8 +502,6 @@
         </w:rPr>
         <w:t xml:space="preserve"> per non incorrere in errore)</w:t>
       </w:r>
-      <w:bookmarkStart w:id="0" w:name="_GoBack"/>
-      <w:bookmarkEnd w:id="0"/>
       <w:r>
         <w:rPr>
           <w:sz w:val="24"/>
@@ -709,6 +724,257 @@
           <w:sz w:val="24"/>
         </w:rPr>
         <w:t>.</w:t>
+      </w:r>
+    </w:p>
+    <w:p/>
+    <w:p>
+      <w:pPr>
+        <w:rPr>
+          <w:sz w:val="24"/>
+        </w:rPr>
+      </w:pPr>
+      <w:r>
+        <w:rPr>
+          <w:sz w:val="24"/>
+        </w:rPr>
+        <w:t xml:space="preserve">Alla fine quindi ho fatto </w:t>
+      </w:r>
+      <w:proofErr w:type="gramStart"/>
+      <w:r>
+        <w:rPr>
+          <w:sz w:val="24"/>
+        </w:rPr>
+        <w:t>la pull</w:t>
+      </w:r>
+      <w:proofErr w:type="gramEnd"/>
+      <w:r>
+        <w:rPr>
+          <w:sz w:val="24"/>
+        </w:rPr>
+        <w:t xml:space="preserve"> </w:t>
+      </w:r>
+      <w:proofErr w:type="spellStart"/>
+      <w:r>
+        <w:rPr>
+          <w:sz w:val="24"/>
+        </w:rPr>
+        <w:t>request</w:t>
+      </w:r>
+      <w:proofErr w:type="spellEnd"/>
+      <w:r>
+        <w:rPr>
+          <w:sz w:val="24"/>
+        </w:rPr>
+        <w:t xml:space="preserve"> al </w:t>
+      </w:r>
+      <w:proofErr w:type="spellStart"/>
+      <w:r>
+        <w:rPr>
+          <w:sz w:val="24"/>
+        </w:rPr>
+        <w:t>reviewer</w:t>
+      </w:r>
+      <w:proofErr w:type="spellEnd"/>
+      <w:r>
+        <w:rPr>
+          <w:sz w:val="24"/>
+        </w:rPr>
+        <w:t xml:space="preserve"> del progetto (in questo caso lei quindi) per </w:t>
+      </w:r>
+      <w:proofErr w:type="spellStart"/>
+      <w:r>
+        <w:rPr>
+          <w:sz w:val="24"/>
+        </w:rPr>
+        <w:t>mergiare</w:t>
+      </w:r>
+      <w:proofErr w:type="spellEnd"/>
+      <w:r>
+        <w:rPr>
+          <w:sz w:val="24"/>
+        </w:rPr>
+        <w:t xml:space="preserve"> il nuovo </w:t>
+      </w:r>
+      <w:proofErr w:type="spellStart"/>
+      <w:r>
+        <w:rPr>
+          <w:sz w:val="24"/>
+        </w:rPr>
+        <w:t>branch</w:t>
+      </w:r>
+      <w:proofErr w:type="spellEnd"/>
+      <w:r>
+        <w:rPr>
+          <w:sz w:val="24"/>
+        </w:rPr>
+        <w:t xml:space="preserve"> al </w:t>
+      </w:r>
+      <w:proofErr w:type="spellStart"/>
+      <w:r>
+        <w:rPr>
+          <w:sz w:val="24"/>
+        </w:rPr>
+        <w:t>branch</w:t>
+      </w:r>
+      <w:proofErr w:type="spellEnd"/>
+      <w:r>
+        <w:rPr>
+          <w:sz w:val="24"/>
+        </w:rPr>
+        <w:t xml:space="preserve"> </w:t>
+      </w:r>
+      <w:proofErr w:type="spellStart"/>
+      <w:r>
+        <w:rPr>
+          <w:sz w:val="24"/>
+        </w:rPr>
+        <w:t>develop</w:t>
+      </w:r>
+      <w:proofErr w:type="spellEnd"/>
+      <w:r>
+        <w:rPr>
+          <w:sz w:val="24"/>
+        </w:rPr>
+        <w:t>.</w:t>
+      </w:r>
+    </w:p>
+    <w:p>
+      <w:pPr>
+        <w:rPr>
+          <w:sz w:val="24"/>
+        </w:rPr>
+      </w:pPr>
+      <w:r>
+        <w:rPr>
+          <w:sz w:val="24"/>
+        </w:rPr>
+        <w:t xml:space="preserve">P.S. Ho notato che c’era un file (provastash.txt), nel </w:t>
+      </w:r>
+      <w:proofErr w:type="spellStart"/>
+      <w:r>
+        <w:rPr>
+          <w:sz w:val="24"/>
+        </w:rPr>
+        <w:t>branch</w:t>
+      </w:r>
+      <w:proofErr w:type="spellEnd"/>
+      <w:r>
+        <w:rPr>
+          <w:sz w:val="24"/>
+        </w:rPr>
+        <w:t xml:space="preserve"> </w:t>
+      </w:r>
+      <w:proofErr w:type="spellStart"/>
+      <w:r>
+        <w:rPr>
+          <w:sz w:val="24"/>
+        </w:rPr>
+        <w:t>develop</w:t>
+      </w:r>
+      <w:proofErr w:type="spellEnd"/>
+      <w:r>
+        <w:rPr>
+          <w:sz w:val="24"/>
+        </w:rPr>
+        <w:t xml:space="preserve">, che creava conflitto nella richiesta di merge. Quindi quello che ho fatto è stato allineare il mio </w:t>
+      </w:r>
+      <w:proofErr w:type="spellStart"/>
+      <w:r>
+        <w:rPr>
+          <w:sz w:val="24"/>
+        </w:rPr>
+        <w:t>branch</w:t>
+      </w:r>
+      <w:proofErr w:type="spellEnd"/>
+      <w:r>
+        <w:rPr>
+          <w:sz w:val="24"/>
+        </w:rPr>
+        <w:t xml:space="preserve"> al </w:t>
+      </w:r>
+      <w:proofErr w:type="spellStart"/>
+      <w:r>
+        <w:rPr>
+          <w:sz w:val="24"/>
+        </w:rPr>
+        <w:t>develop</w:t>
+      </w:r>
+      <w:proofErr w:type="spellEnd"/>
+      <w:r>
+        <w:rPr>
+          <w:sz w:val="24"/>
+        </w:rPr>
+        <w:t xml:space="preserve"> (con il comando “</w:t>
+      </w:r>
+      <w:proofErr w:type="spellStart"/>
+      <w:r>
+        <w:rPr>
+          <w:sz w:val="24"/>
+        </w:rPr>
+        <w:t>git</w:t>
+      </w:r>
+      <w:proofErr w:type="spellEnd"/>
+      <w:r>
+        <w:rPr>
+          <w:sz w:val="24"/>
+        </w:rPr>
+        <w:t xml:space="preserve"> merge </w:t>
+      </w:r>
+      <w:proofErr w:type="spellStart"/>
+      <w:r>
+        <w:rPr>
+          <w:sz w:val="24"/>
+        </w:rPr>
+        <w:t>origin</w:t>
+      </w:r>
+      <w:proofErr w:type="spellEnd"/>
+      <w:r>
+        <w:rPr>
+          <w:sz w:val="24"/>
+        </w:rPr>
+        <w:t>/</w:t>
+      </w:r>
+      <w:proofErr w:type="spellStart"/>
+      <w:r>
+        <w:rPr>
+          <w:sz w:val="24"/>
+        </w:rPr>
+        <w:t>develop</w:t>
+      </w:r>
+      <w:proofErr w:type="spellEnd"/>
+      <w:r>
+        <w:rPr>
+          <w:sz w:val="24"/>
+        </w:rPr>
+        <w:t xml:space="preserve">”), dopo di che ho cancellato il file come suggerito da </w:t>
+      </w:r>
+      <w:proofErr w:type="spellStart"/>
+      <w:r>
+        <w:rPr>
+          <w:sz w:val="24"/>
+        </w:rPr>
+        <w:t>git</w:t>
+      </w:r>
+      <w:proofErr w:type="spellEnd"/>
+      <w:r>
+        <w:rPr>
+          <w:sz w:val="24"/>
+        </w:rPr>
+        <w:t xml:space="preserve"> e ho </w:t>
+      </w:r>
+      <w:proofErr w:type="spellStart"/>
+      <w:r>
+        <w:rPr>
+          <w:sz w:val="24"/>
+        </w:rPr>
+        <w:t>pushato</w:t>
+      </w:r>
+      <w:proofErr w:type="spellEnd"/>
+      <w:r>
+        <w:rPr>
+          <w:sz w:val="24"/>
+        </w:rPr>
+        <w:t xml:space="preserve"> di nuovo le modifiche. Il conflitto ora è risolto e non dovrà più essere lei a risolverlo.</w:t>
       </w:r>
     </w:p>
     <w:p/>

</xml_diff>